<commit_message>
dernier cours et exemple appli
</commit_message>
<xml_diff>
--- a/Cours/PL2_JAVA_cours14_JDBC.docx
+++ b/Cours/PL2_JAVA_cours14_JDBC.docx
@@ -1,6 +1,6 @@
 
 <file path=word/document.xml><?xml version="1.0" encoding="utf-8"?>
-<w:document xmlns:wpc="http://schemas.microsoft.com/office/word/2010/wordprocessingCanvas" xmlns:mc="http://schemas.openxmlformats.org/markup-compatibility/2006" xmlns:o="urn:schemas-microsoft-com:office:office" xmlns:r="http://schemas.openxmlformats.org/officeDocument/2006/relationships" xmlns:m="http://schemas.openxmlformats.org/officeDocument/2006/math" xmlns:v="urn:schemas-microsoft-com:vml" xmlns:wp14="http://schemas.microsoft.com/office/word/2010/wordprocessingDrawing" xmlns:wp="http://schemas.openxmlformats.org/drawingml/2006/wordprocessingDrawing" xmlns:w10="urn:schemas-microsoft-com:office:word" xmlns:w="http://schemas.openxmlformats.org/wordprocessingml/2006/main" xmlns:w14="http://schemas.microsoft.com/office/word/2010/wordml" xmlns:w15="http://schemas.microsoft.com/office/word/2012/wordml" xmlns:wpg="http://schemas.microsoft.com/office/word/2010/wordprocessingGroup" xmlns:wpi="http://schemas.microsoft.com/office/word/2010/wordprocessingInk" xmlns:wne="http://schemas.microsoft.com/office/word/2006/wordml" xmlns:wps="http://schemas.microsoft.com/office/word/2010/wordprocessingShape" mc:Ignorable="w14 w15 wp14">
+<w:document xmlns:wpc="http://schemas.microsoft.com/office/word/2010/wordprocessingCanvas" xmlns:cx="http://schemas.microsoft.com/office/drawing/2014/chartex" xmlns:mc="http://schemas.openxmlformats.org/markup-compatibility/2006" xmlns:o="urn:schemas-microsoft-com:office:office" xmlns:r="http://schemas.openxmlformats.org/officeDocument/2006/relationships" xmlns:m="http://schemas.openxmlformats.org/officeDocument/2006/math" xmlns:v="urn:schemas-microsoft-com:vml" xmlns:wp14="http://schemas.microsoft.com/office/word/2010/wordprocessingDrawing" xmlns:wp="http://schemas.openxmlformats.org/drawingml/2006/wordprocessingDrawing" xmlns:w10="urn:schemas-microsoft-com:office:word" xmlns:w="http://schemas.openxmlformats.org/wordprocessingml/2006/main" xmlns:w14="http://schemas.microsoft.com/office/word/2010/wordml" xmlns:w15="http://schemas.microsoft.com/office/word/2012/wordml" xmlns:w16se="http://schemas.microsoft.com/office/word/2015/wordml/symex" xmlns:wpg="http://schemas.microsoft.com/office/word/2010/wordprocessingGroup" xmlns:wpi="http://schemas.microsoft.com/office/word/2010/wordprocessingInk" xmlns:wne="http://schemas.microsoft.com/office/word/2006/wordml" xmlns:wps="http://schemas.microsoft.com/office/word/2010/wordprocessingShape" mc:Ignorable="w14 w15 w16se wp14">
   <w:body>
     <w:p>
       <w:pPr>
@@ -289,40 +289,74 @@
           <w:b/>
         </w:rPr>
       </w:pPr>
-      <w:bookmarkStart w:id="0" w:name="_GoBack"/>
-      <w:r>
-        <w:rPr>
-          <w:b/>
-        </w:rPr>
-        <w:t>Diapo 1</w:t>
-      </w:r>
-      <w:r>
-        <w:rPr>
-          <w:b/>
-        </w:rPr>
-        <w:t>6</w:t>
-      </w:r>
-    </w:p>
-    <w:bookmarkEnd w:id="0"/>
+      <w:r>
+        <w:rPr>
+          <w:b/>
+        </w:rPr>
+        <w:t xml:space="preserve">Diapo </w:t>
+      </w:r>
+      <w:r>
+        <w:rPr>
+          <w:b/>
+        </w:rPr>
+        <w:t>16</w:t>
+      </w:r>
+    </w:p>
     <w:p>
       <w:r>
         <w:t xml:space="preserve">Avec le </w:t>
       </w:r>
       <w:proofErr w:type="spellStart"/>
       <w:r>
-        <w:t>class.forname</w:t>
-      </w:r>
-      <w:proofErr w:type="spellEnd"/>
-      <w:r>
-        <w:t xml:space="preserve"> on a besoin d’une chaine de caractère. Cette chaine n’est pas en dur dans le code. Mais va aller chercher dans un fichier .config pour charger le bon SGBD sans à avoir changer le code.</w:t>
+        <w:t>Class.forN</w:t>
+      </w:r>
+      <w:r>
+        <w:t>ame</w:t>
+      </w:r>
+      <w:proofErr w:type="spellEnd"/>
+      <w:r>
+        <w:t xml:space="preserve"> on a besoin d’une chaine de caractère. Cette chaine n’est pas en dur dans le code. Mais va aller chercher dans un fichier .config</w:t>
+      </w:r>
+      <w:r>
+        <w:t xml:space="preserve"> (</w:t>
+      </w:r>
+      <w:proofErr w:type="gramStart"/>
+      <w:r>
+        <w:t>ou .</w:t>
+      </w:r>
+      <w:proofErr w:type="spellStart"/>
+      <w:r>
+        <w:t>properties</w:t>
+      </w:r>
+      <w:proofErr w:type="spellEnd"/>
+      <w:proofErr w:type="gramEnd"/>
+      <w:r>
+        <w:t>)</w:t>
+      </w:r>
+      <w:r>
+        <w:t xml:space="preserve"> pour charger le bon SGBD sans à avoir changer le code.</w:t>
       </w:r>
       <w:r>
         <w:t xml:space="preserve"> (Ceci on ne le fait plus c’est géré directement par le serveur).</w:t>
       </w:r>
     </w:p>
     <w:p>
-      <w:r>
-        <w:t>Diapo Connexions</w:t>
+      <w:pPr>
+        <w:rPr>
+          <w:b/>
+        </w:rPr>
+      </w:pPr>
+      <w:r>
+        <w:rPr>
+          <w:b/>
+        </w:rPr>
+        <w:t xml:space="preserve">Diapo </w:t>
+      </w:r>
+      <w:r>
+        <w:rPr>
+          <w:b/>
+        </w:rPr>
+        <w:t>18</w:t>
       </w:r>
     </w:p>
     <w:p>
@@ -332,13 +366,14 @@
       <w:r>
         <w:t xml:space="preserve">Pour </w:t>
       </w:r>
-      <w:proofErr w:type="spellStart"/>
-      <w:r>
-        <w:t>etre</w:t>
-      </w:r>
-      <w:proofErr w:type="spellEnd"/>
-      <w:r>
-        <w:t xml:space="preserve"> sur de bien fermer la connexion il faut mettre un bloc </w:t>
+      <w:r>
+        <w:t>être</w:t>
+      </w:r>
+      <w:r>
+        <w:t xml:space="preserve"> sur de bien fermer la connexion il faut mettr</w:t>
+      </w:r>
+      <w:r>
+        <w:t xml:space="preserve">e un bloc </w:t>
       </w:r>
       <w:proofErr w:type="spellStart"/>
       <w:r>
@@ -346,7 +381,10 @@
       </w:r>
       <w:proofErr w:type="spellEnd"/>
       <w:r>
-        <w:t xml:space="preserve"> pour la clause </w:t>
+        <w:t xml:space="preserve"> pour la méthode</w:t>
+      </w:r>
+      <w:r>
+        <w:t xml:space="preserve"> </w:t>
       </w:r>
       <w:proofErr w:type="gramStart"/>
       <w:r>
@@ -381,7 +419,27 @@
         <w:t>.</w:t>
       </w:r>
       <w:r>
-        <w:t xml:space="preserve"> Le close peut aussi envoyer une exception qu’il faut </w:t>
+        <w:t xml:space="preserve"> Le </w:t>
+      </w:r>
+      <w:proofErr w:type="gramStart"/>
+      <w:r>
+        <w:t>close</w:t>
+      </w:r>
+      <w:r>
+        <w:t>(</w:t>
+      </w:r>
+      <w:proofErr w:type="gramEnd"/>
+      <w:r>
+        <w:t>)</w:t>
+      </w:r>
+      <w:r>
+        <w:t xml:space="preserve"> peut aussi envoyer une exception </w:t>
+      </w:r>
+      <w:r>
+        <w:t xml:space="preserve">donc </w:t>
+      </w:r>
+      <w:r>
+        <w:t xml:space="preserve">il faut </w:t>
       </w:r>
       <w:proofErr w:type="spellStart"/>
       <w:r>
@@ -410,7 +468,19 @@
       </w:r>
       <w:proofErr w:type="spellEnd"/>
       <w:r>
-        <w:t xml:space="preserve"> come ca tous les blocs sous-jacent la connaisse.</w:t>
+        <w:t xml:space="preserve"> com</w:t>
+      </w:r>
+      <w:r>
+        <w:t>m</w:t>
+      </w:r>
+      <w:r>
+        <w:t xml:space="preserve">e </w:t>
+      </w:r>
+      <w:r>
+        <w:t>ça</w:t>
+      </w:r>
+      <w:r>
+        <w:t xml:space="preserve"> tous les blocs sous-jacent la connaisse.</w:t>
       </w:r>
     </w:p>
     <w:p>
@@ -471,8 +541,14 @@
         <w:pBdr>
           <w:bottom w:val="single" w:sz="12" w:space="1" w:color="auto"/>
         </w:pBdr>
-      </w:pPr>
-      <w:r>
+        <w:rPr>
+          <w:b/>
+        </w:rPr>
+      </w:pPr>
+      <w:r>
+        <w:rPr>
+          <w:b/>
+        </w:rPr>
         <w:t>Diapo 23</w:t>
       </w:r>
     </w:p>
@@ -503,7 +579,21 @@
       </w:r>
       <w:proofErr w:type="spellEnd"/>
       <w:r>
-        <w:t xml:space="preserve"> pour les formes qui ne retourne pas de résultats.</w:t>
+        <w:t xml:space="preserve"> pour les formes qui ne retourne pas de résultats</w:t>
+      </w:r>
+      <w:r>
+        <w:t xml:space="preserve"> (insert, </w:t>
+      </w:r>
+      <w:proofErr w:type="spellStart"/>
+      <w:r>
+        <w:t>delet</w:t>
+      </w:r>
+      <w:proofErr w:type="spellEnd"/>
+      <w:r>
+        <w:t>, update …)</w:t>
+      </w:r>
+      <w:r>
+        <w:t>.</w:t>
       </w:r>
     </w:p>
     <w:p>
@@ -518,7 +608,13 @@
       </w:r>
       <w:proofErr w:type="spellEnd"/>
       <w:r>
-        <w:t xml:space="preserve"> si on ne sait pas ce qui va être fait select ou autre. </w:t>
+        <w:t xml:space="preserve"> si on ne sait pas ce qui va être fait</w:t>
+      </w:r>
+      <w:r>
+        <w:t>,</w:t>
+      </w:r>
+      <w:r>
+        <w:t xml:space="preserve"> select ou autre. </w:t>
       </w:r>
       <w:proofErr w:type="spellStart"/>
       <w:r>
@@ -542,8 +638,14 @@
         <w:pBdr>
           <w:bottom w:val="single" w:sz="12" w:space="1" w:color="auto"/>
         </w:pBdr>
-      </w:pPr>
-      <w:r>
+        <w:rPr>
+          <w:b/>
+        </w:rPr>
+      </w:pPr>
+      <w:r>
+        <w:rPr>
+          <w:b/>
+        </w:rPr>
         <w:t>Diapo 24</w:t>
       </w:r>
     </w:p>
@@ -564,19 +666,15 @@
       <w:r>
         <w:t xml:space="preserve"> est initié à partir de la </w:t>
       </w:r>
-      <w:proofErr w:type="spellStart"/>
-      <w:r>
-        <w:t>connection</w:t>
-      </w:r>
-      <w:proofErr w:type="spellEnd"/>
+      <w:r>
+        <w:t>connexion</w:t>
+      </w:r>
       <w:r>
         <w:t xml:space="preserve">, on </w:t>
       </w:r>
-      <w:proofErr w:type="spellStart"/>
-      <w:r>
-        <w:t>recupere</w:t>
-      </w:r>
-      <w:proofErr w:type="spellEnd"/>
+      <w:r>
+        <w:t>récupère</w:t>
+      </w:r>
       <w:r>
         <w:t xml:space="preserve"> l’objet </w:t>
       </w:r>
@@ -660,8 +758,14 @@
         <w:pBdr>
           <w:bottom w:val="single" w:sz="12" w:space="1" w:color="auto"/>
         </w:pBdr>
-      </w:pPr>
-      <w:r>
+        <w:rPr>
+          <w:b/>
+        </w:rPr>
+      </w:pPr>
+      <w:r>
+        <w:rPr>
+          <w:b/>
+        </w:rPr>
         <w:t>Diapo 25</w:t>
       </w:r>
     </w:p>
@@ -706,7 +810,10 @@
       <w:proofErr w:type="spellStart"/>
       <w:proofErr w:type="gramStart"/>
       <w:r>
-        <w:t>next</w:t>
+        <w:t>nex</w:t>
+      </w:r>
+      <w:r>
+        <w:t>t</w:t>
       </w:r>
       <w:proofErr w:type="spellEnd"/>
       <w:r>
@@ -718,7 +825,10 @@
       </w:r>
       <w:proofErr w:type="spellStart"/>
       <w:r>
-        <w:t>résultSet</w:t>
+        <w:t>Re</w:t>
+      </w:r>
+      <w:r>
+        <w:t>sultSet</w:t>
       </w:r>
       <w:proofErr w:type="spellEnd"/>
       <w:r>
@@ -732,7 +842,7 @@
         </w:pBdr>
       </w:pPr>
       <w:r>
-        <w:t xml:space="preserve">Dans le cas où il y a une seule ligne on peut faire un if au lieur du </w:t>
+        <w:t xml:space="preserve">Dans le cas où il y a une seule ligne on peut faire un if au lieu du </w:t>
       </w:r>
       <w:proofErr w:type="spellStart"/>
       <w:r>
@@ -748,8 +858,14 @@
         <w:pBdr>
           <w:bottom w:val="single" w:sz="12" w:space="1" w:color="auto"/>
         </w:pBdr>
-      </w:pPr>
-      <w:r>
+        <w:rPr>
+          <w:b/>
+        </w:rPr>
+      </w:pPr>
+      <w:r>
+        <w:rPr>
+          <w:b/>
+        </w:rPr>
         <w:t>Diapo 26</w:t>
       </w:r>
     </w:p>
@@ -776,8 +892,14 @@
         <w:pBdr>
           <w:bottom w:val="single" w:sz="12" w:space="1" w:color="auto"/>
         </w:pBdr>
-      </w:pPr>
-      <w:r>
+        <w:rPr>
+          <w:b/>
+        </w:rPr>
+      </w:pPr>
+      <w:r>
+        <w:rPr>
+          <w:b/>
+        </w:rPr>
         <w:t>Diapo 27</w:t>
       </w:r>
     </w:p>
@@ -804,14 +926,39 @@
       <w:r>
         <w:t xml:space="preserve"> soit le type de départ</w:t>
       </w:r>
-    </w:p>
-    <w:p>
-      <w:pPr>
-        <w:pBdr>
-          <w:bottom w:val="single" w:sz="12" w:space="1" w:color="auto"/>
-        </w:pBdr>
-      </w:pPr>
-      <w:r>
+      <w:r>
+        <w:t xml:space="preserve">. Les autres </w:t>
+      </w:r>
+      <w:proofErr w:type="spellStart"/>
+      <w:r>
+        <w:t>get</w:t>
+      </w:r>
+      <w:proofErr w:type="spellEnd"/>
+      <w:r>
+        <w:t xml:space="preserve"> doivent être du même type que les éléments de la colonne, sinon on aura une </w:t>
+      </w:r>
+      <w:proofErr w:type="spellStart"/>
+      <w:r>
+        <w:t>SQLException</w:t>
+      </w:r>
+      <w:proofErr w:type="spellEnd"/>
+      <w:r>
+        <w:t>.</w:t>
+      </w:r>
+    </w:p>
+    <w:p>
+      <w:pPr>
+        <w:pBdr>
+          <w:bottom w:val="single" w:sz="12" w:space="1" w:color="auto"/>
+        </w:pBdr>
+        <w:rPr>
+          <w:b/>
+        </w:rPr>
+      </w:pPr>
+      <w:r>
+        <w:rPr>
+          <w:b/>
+        </w:rPr>
         <w:t>Diapo 32</w:t>
       </w:r>
     </w:p>
@@ -822,91 +969,103 @@
         </w:pBdr>
       </w:pPr>
       <w:proofErr w:type="spellStart"/>
+      <w:r>
+        <w:t>P</w:t>
+      </w:r>
+      <w:r>
+        <w:t>reparedStatement</w:t>
+      </w:r>
+      <w:proofErr w:type="spellEnd"/>
+      <w:r>
+        <w:t>, u</w:t>
+      </w:r>
+      <w:r>
+        <w:t xml:space="preserve">ne </w:t>
+      </w:r>
+      <w:r>
+        <w:t>requête</w:t>
+      </w:r>
+      <w:r>
+        <w:t xml:space="preserve"> avec des point</w:t>
+      </w:r>
+      <w:r>
+        <w:t>s d’interrogation qui indique où</w:t>
+      </w:r>
+      <w:r>
+        <w:t xml:space="preserve"> est ce qu’il y a du code variable. Utilisation de méthode </w:t>
+      </w:r>
+      <w:proofErr w:type="spellStart"/>
       <w:proofErr w:type="gramStart"/>
       <w:r>
+        <w:t>setString</w:t>
+      </w:r>
+      <w:proofErr w:type="spellEnd"/>
+      <w:r>
+        <w:t>(</w:t>
+      </w:r>
+      <w:proofErr w:type="gramEnd"/>
+      <w:r>
+        <w:t xml:space="preserve">), </w:t>
+      </w:r>
+      <w:proofErr w:type="spellStart"/>
+      <w:r>
+        <w:t>setInt</w:t>
+      </w:r>
+      <w:proofErr w:type="spellEnd"/>
+      <w:r>
+        <w:t xml:space="preserve">() … les méthodes set demande deux </w:t>
+      </w:r>
+      <w:r>
+        <w:t>paramètres</w:t>
+      </w:r>
+      <w:r>
+        <w:t>. Le premier est pour localiser quel point d’</w:t>
+      </w:r>
+      <w:r>
+        <w:t>interrogation</w:t>
+      </w:r>
+      <w:r>
+        <w:t xml:space="preserve"> il faut remplace</w:t>
+      </w:r>
+      <w:r>
+        <w:t>r</w:t>
+      </w:r>
+      <w:r>
+        <w:t>, le deuxième c’est par quoi on remplace le « ? ». Ainsi on ne peut plus faire d’injection SQL.</w:t>
+      </w:r>
+    </w:p>
+    <w:p>
+      <w:pPr>
+        <w:pBdr>
+          <w:bottom w:val="single" w:sz="12" w:space="1" w:color="auto"/>
+        </w:pBdr>
+      </w:pPr>
+      <w:r>
+        <w:t xml:space="preserve">L’avantage </w:t>
+      </w:r>
+      <w:proofErr w:type="spellStart"/>
+      <w:r>
         <w:t>preparedStatement</w:t>
       </w:r>
       <w:proofErr w:type="spellEnd"/>
-      <w:proofErr w:type="gramEnd"/>
-      <w:r>
-        <w:t xml:space="preserve">, Une </w:t>
-      </w:r>
-      <w:proofErr w:type="spellStart"/>
-      <w:r>
-        <w:t>requete</w:t>
-      </w:r>
-      <w:proofErr w:type="spellEnd"/>
-      <w:r>
-        <w:t xml:space="preserve"> avec des points d’interrogation qui indique ou est ce qu’il y a du code variable. Utilisation de méthode </w:t>
-      </w:r>
-      <w:proofErr w:type="spellStart"/>
-      <w:proofErr w:type="gramStart"/>
-      <w:r>
-        <w:t>setString</w:t>
-      </w:r>
-      <w:proofErr w:type="spellEnd"/>
-      <w:r>
-        <w:t>(</w:t>
-      </w:r>
-      <w:proofErr w:type="gramEnd"/>
-      <w:r>
-        <w:t xml:space="preserve">), </w:t>
-      </w:r>
-      <w:proofErr w:type="spellStart"/>
-      <w:r>
-        <w:t>setInt</w:t>
-      </w:r>
-      <w:proofErr w:type="spellEnd"/>
-      <w:r>
-        <w:t xml:space="preserve">() … les méthodes set demande deux </w:t>
-      </w:r>
-      <w:proofErr w:type="spellStart"/>
-      <w:r>
-        <w:t>parametres</w:t>
-      </w:r>
-      <w:proofErr w:type="spellEnd"/>
-      <w:r>
-        <w:t>. Le premier est pour localiser quel point d’</w:t>
-      </w:r>
-      <w:proofErr w:type="spellStart"/>
-      <w:r>
-        <w:t>interogration</w:t>
-      </w:r>
-      <w:proofErr w:type="spellEnd"/>
-      <w:r>
-        <w:t xml:space="preserve"> il faut remplace, le deuxième c’est par quoi on remplace le « ? ». Ainsi on ne peut plus faire d’injection SQL.</w:t>
-      </w:r>
-    </w:p>
-    <w:p>
-      <w:pPr>
-        <w:pBdr>
-          <w:bottom w:val="single" w:sz="12" w:space="1" w:color="auto"/>
-        </w:pBdr>
-      </w:pPr>
-      <w:r>
-        <w:t xml:space="preserve">L’avantage </w:t>
-      </w:r>
-      <w:proofErr w:type="spellStart"/>
-      <w:r>
-        <w:t>preparedStatement</w:t>
-      </w:r>
-      <w:proofErr w:type="spellEnd"/>
       <w:r>
         <w:t xml:space="preserve">, évite injection SQL, on peut exécuter une requête en boucle et comme la </w:t>
       </w:r>
-      <w:proofErr w:type="spellStart"/>
-      <w:r>
-        <w:t>requete</w:t>
-      </w:r>
-      <w:proofErr w:type="spellEnd"/>
-      <w:r>
-        <w:t xml:space="preserve"> a été donnée au préalable, le SGBD a déjà pu optimiser une partie de la </w:t>
-      </w:r>
-      <w:proofErr w:type="spellStart"/>
-      <w:r>
-        <w:t>requete</w:t>
-      </w:r>
-      <w:proofErr w:type="spellEnd"/>
+      <w:r>
+        <w:t>requête</w:t>
+      </w:r>
+      <w:r>
+        <w:t xml:space="preserve"> a été donnée au préala</w:t>
+      </w:r>
+      <w:r>
+        <w:t>ble, le SGBD a déjà pu optimiser</w:t>
+      </w:r>
+      <w:r>
+        <w:t xml:space="preserve"> une partie de la </w:t>
+      </w:r>
+      <w:r>
+        <w:t>requête</w:t>
+      </w:r>
       <w:r>
         <w:t>.</w:t>
       </w:r>
@@ -917,25 +1076,21 @@
           <w:bottom w:val="single" w:sz="12" w:space="1" w:color="auto"/>
         </w:pBdr>
       </w:pPr>
-      <w:proofErr w:type="spellStart"/>
-      <w:r>
-        <w:t>Des</w:t>
-      </w:r>
-      <w:proofErr w:type="spellEnd"/>
+      <w:r>
+        <w:t>Dès</w:t>
+      </w:r>
       <w:r>
         <w:t xml:space="preserve"> qu’il y a injection de code dans une </w:t>
       </w:r>
-      <w:proofErr w:type="spellStart"/>
-      <w:r>
-        <w:t>requete</w:t>
-      </w:r>
-      <w:proofErr w:type="spellEnd"/>
-      <w:r>
-        <w:t xml:space="preserve">, il faut passer par un </w:t>
-      </w:r>
-      <w:proofErr w:type="spellStart"/>
-      <w:r>
-        <w:t>preparedStatement</w:t>
+      <w:r>
+        <w:t xml:space="preserve">requête, il faut passer par un </w:t>
+      </w:r>
+      <w:proofErr w:type="spellStart"/>
+      <w:r>
+        <w:t>P</w:t>
+      </w:r>
+      <w:r>
+        <w:t>reparedStatement</w:t>
       </w:r>
       <w:proofErr w:type="spellEnd"/>
       <w:r>
@@ -963,7 +1118,6 @@
         </w:pBdr>
       </w:pPr>
       <w:r>
-        <w:lastRenderedPageBreak/>
         <w:t>TP JDBC</w:t>
       </w:r>
     </w:p>
@@ -1004,7 +1158,10 @@
         <w:t xml:space="preserve"> donc on ne voit pas en claire le message tapé.</w:t>
       </w:r>
       <w:r>
-        <w:t xml:space="preserve"> Remarque, l’API console n’est pas géré par </w:t>
+        <w:t xml:space="preserve"> Remarque, l’API console n’est pas </w:t>
+      </w:r>
+      <w:r>
+        <w:t xml:space="preserve">géré par </w:t>
       </w:r>
       <w:proofErr w:type="spellStart"/>
       <w:r>
@@ -1020,7 +1177,10 @@
       </w:r>
       <w:proofErr w:type="spellEnd"/>
       <w:r>
-        <w:t xml:space="preserve"> aussi).</w:t>
+        <w:t xml:space="preserve"> non plus</w:t>
+      </w:r>
+      <w:r>
+        <w:t>).</w:t>
       </w:r>
     </w:p>
     <w:p>
@@ -1059,11 +1219,11 @@
       <w:r>
         <w:t xml:space="preserve">Dans les </w:t>
       </w:r>
-      <w:proofErr w:type="spellStart"/>
-      <w:r>
-        <w:t>methodes</w:t>
-      </w:r>
-      <w:proofErr w:type="spellEnd"/>
+      <w:r>
+        <w:t>méthodes</w:t>
+      </w:r>
+      <w:bookmarkStart w:id="0" w:name="_GoBack"/>
+      <w:bookmarkEnd w:id="0"/>
       <w:r>
         <w:t xml:space="preserve"> finales, on </w:t>
       </w:r>
@@ -1073,15 +1233,7 @@
       </w:r>
       <w:proofErr w:type="spellEnd"/>
       <w:r>
-        <w:t xml:space="preserve"> l’exception SQL et elle sera gérée dans </w:t>
-      </w:r>
-      <w:proofErr w:type="gramStart"/>
-      <w:r>
-        <w:t>le</w:t>
-      </w:r>
-      <w:proofErr w:type="gramEnd"/>
-      <w:r>
-        <w:t xml:space="preserve"> main à l’endroit où cette méthode est appelée.</w:t>
+        <w:t xml:space="preserve"> l’exception SQL et elle sera gérée dans le main à l’endroit où cette méthode est appelée.</w:t>
       </w:r>
     </w:p>
     <w:p>
@@ -1122,7 +1274,7 @@
 </file>
 
 <file path=word/styles.xml><?xml version="1.0" encoding="utf-8"?>
-<w:styles xmlns:mc="http://schemas.openxmlformats.org/markup-compatibility/2006" xmlns:r="http://schemas.openxmlformats.org/officeDocument/2006/relationships" xmlns:w="http://schemas.openxmlformats.org/wordprocessingml/2006/main" xmlns:w14="http://schemas.microsoft.com/office/word/2010/wordml" xmlns:w15="http://schemas.microsoft.com/office/word/2012/wordml" mc:Ignorable="w14 w15">
+<w:styles xmlns:mc="http://schemas.openxmlformats.org/markup-compatibility/2006" xmlns:r="http://schemas.openxmlformats.org/officeDocument/2006/relationships" xmlns:w="http://schemas.openxmlformats.org/wordprocessingml/2006/main" xmlns:w14="http://schemas.microsoft.com/office/word/2010/wordml" xmlns:w15="http://schemas.microsoft.com/office/word/2012/wordml" xmlns:w16se="http://schemas.microsoft.com/office/word/2015/wordml/symex" mc:Ignorable="w14 w15 w16se">
   <w:docDefaults>
     <w:rPrDefault>
       <w:rPr>

</xml_diff>